<commit_message>
Cambio en el documento de análisis del estudiante5
</commit_message>
<xml_diff>
--- a/Acme-L3-D01/reports/Student 5/Student 5 analysis report D03.docx
+++ b/Acme-L3-D01/reports/Student 5/Student 5 analysis report D03.docx
@@ -2652,16 +2652,48 @@
     </w:p>
     <w:p>
       <w:r>
-        <w:t>Requisitos no realizados: No a</w:t>
-      </w:r>
-      <w:r>
-        <w:t>plica</w:t>
-      </w:r>
-      <w:r>
-        <w:t>.</w:t>
-      </w:r>
-    </w:p>
-    <w:p/>
+        <w:t xml:space="preserve">Requisitos no realizados: </w:t>
+      </w:r>
+    </w:p>
+    <w:p>
+      <w:pPr>
+        <w:pStyle w:val="Prrafodelista"/>
+        <w:keepNext/>
+        <w:numPr>
+          <w:ilvl w:val="0"/>
+          <w:numId w:val="10"/>
+        </w:numPr>
+        <w:spacing w:before="240" w:after="240" w:line="240" w:lineRule="auto"/>
+        <w:jc w:val="both"/>
+        <w:rPr>
+          <w:lang w:val="en-US"/>
+        </w:rPr>
+      </w:pPr>
+      <w:r>
+        <w:t xml:space="preserve">D03:16: </w:t>
+      </w:r>
+      <w:r>
+        <w:rPr>
+          <w:lang w:val="en-US"/>
+        </w:rPr>
+        <w:t>Operations by auditors on auditor dashboards:</w:t>
+      </w:r>
+    </w:p>
+    <w:p>
+      <w:pPr>
+        <w:pStyle w:val="Prrafodelista"/>
+        <w:keepNext/>
+        <w:spacing w:before="240" w:after="240" w:line="240" w:lineRule="auto"/>
+        <w:ind w:firstLine="720"/>
+        <w:jc w:val="both"/>
+        <w:rPr>
+          <w:lang w:val="en-US"/>
+        </w:rPr>
+      </w:pPr>
+      <w:r>
+        <w:t>Show their auditor dashboards.</w:t>
+      </w:r>
+    </w:p>
     <w:p>
       <w:pPr>
         <w:pStyle w:val="Ttulo1"/>
@@ -2822,7 +2854,7 @@
 <w:numbering xmlns:wpc="http://schemas.microsoft.com/office/word/2010/wordprocessingCanvas" xmlns:cx="http://schemas.microsoft.com/office/drawing/2014/chartex" xmlns:cx1="http://schemas.microsoft.com/office/drawing/2015/9/8/chartex" xmlns:cx2="http://schemas.microsoft.com/office/drawing/2015/10/21/chartex" xmlns:cx3="http://schemas.microsoft.com/office/drawing/2016/5/9/chartex" xmlns:cx4="http://schemas.microsoft.com/office/drawing/2016/5/10/chartex" xmlns:cx5="http://schemas.microsoft.com/office/drawing/2016/5/11/chartex" xmlns:cx6="http://schemas.microsoft.com/office/drawing/2016/5/12/chartex" xmlns:cx7="http://schemas.microsoft.com/office/drawing/2016/5/13/chartex" xmlns:cx8="http://schemas.microsoft.com/office/drawing/2016/5/14/chartex" xmlns:mc="http://schemas.openxmlformats.org/markup-compatibility/2006" xmlns:aink="http://schemas.microsoft.com/office/drawing/2016/ink" xmlns:am3d="http://schemas.microsoft.com/office/drawing/2017/model3d" xmlns:o="urn:schemas-microsoft-com:office:office" xmlns:oel="http://schemas.microsoft.com/office/2019/extlst" xmlns:r="http://schemas.openxmlformats.org/officeDocument/2006/relationships" xmlns:m="http://schemas.openxmlformats.org/officeDocument/2006/math" xmlns:v="urn:schemas-microsoft-com:vml" xmlns:wp14="http://schemas.microsoft.com/office/word/2010/wordprocessingDrawing" xmlns:wp="http://schemas.openxmlformats.org/drawingml/2006/wordprocessingDrawing" xmlns:w10="urn:schemas-microsoft-com:office:word" xmlns:w="http://schemas.openxmlformats.org/wordprocessingml/2006/main" xmlns:w14="http://schemas.microsoft.com/office/word/2010/wordml" xmlns:w15="http://schemas.microsoft.com/office/word/2012/wordml" xmlns:w16cex="http://schemas.microsoft.com/office/word/2018/wordml/cex" xmlns:w16cid="http://schemas.microsoft.com/office/word/2016/wordml/cid" xmlns:w16="http://schemas.microsoft.com/office/word/2018/wordml" xmlns:w16du="http://schemas.microsoft.com/office/word/2023/wordml/word16du" xmlns:w16sdtdh="http://schemas.microsoft.com/office/word/2020/wordml/sdtdatahash" xmlns:w16se="http://schemas.microsoft.com/office/word/2015/wordml/symex" xmlns:wpg="http://schemas.microsoft.com/office/word/2010/wordprocessingGroup" xmlns:wpi="http://schemas.microsoft.com/office/word/2010/wordprocessingInk" xmlns:wne="http://schemas.microsoft.com/office/word/2006/wordml" xmlns:wps="http://schemas.microsoft.com/office/word/2010/wordprocessingShape" mc:Ignorable="w14 w15 w16se w16cid w16 w16cex w16sdtdh wp14">
   <w:numPicBullet w:numPicBulletId="0">
     <w:pict>
-      <v:shapetype id="_x0000_t75" coordsize="21600,21600" o:spt="75" o:preferrelative="t" path="m@4@5l@4@11@9@11@9@5xe" filled="f" stroked="f">
+      <v:shapetype w14:anchorId="51052640" id="_x0000_t75" coordsize="21600,21600" o:spt="75" o:preferrelative="t" path="m@4@5l@4@11@9@11@9@5xe" filled="f" stroked="f">
         <v:stroke joinstyle="miter"/>
         <v:formulas>
           <v:f eqn="if lineDrawn pixelLineWidth 0"/>
@@ -2841,7 +2873,7 @@
         <v:path o:extrusionok="f" gradientshapeok="t" o:connecttype="rect"/>
         <o:lock v:ext="edit" aspectratio="t"/>
       </v:shapetype>
-      <v:shape id="_x0000_i1035" type="#_x0000_t75" style="width:101.4pt;height:12pt" o:bullet="t">
+      <v:shape id="_x0000_i1030" type="#_x0000_t75" style="width:101.4pt;height:12pt" o:bullet="t">
         <v:imagedata r:id="rId1" o:title="Untitled"/>
       </v:shape>
     </w:pict>
@@ -2960,6 +2992,119 @@
     </w:lvl>
   </w:abstractNum>
   <w:abstractNum w:abstractNumId="1" w15:restartNumberingAfterBreak="0">
+    <w:nsid w:val="385C5EB5"/>
+    <w:multiLevelType w:val="hybridMultilevel"/>
+    <w:tmpl w:val="256E5C2A"/>
+    <w:lvl w:ilvl="0" w:tplc="0C0A0001">
+      <w:start w:val="1"/>
+      <w:numFmt w:val="bullet"/>
+      <w:lvlText w:val=""/>
+      <w:lvlJc w:val="left"/>
+      <w:pPr>
+        <w:ind w:left="720" w:hanging="360"/>
+      </w:pPr>
+      <w:rPr>
+        <w:rFonts w:ascii="Symbol" w:hAnsi="Symbol" w:hint="default"/>
+      </w:rPr>
+    </w:lvl>
+    <w:lvl w:ilvl="1" w:tplc="0C0A0003" w:tentative="1">
+      <w:start w:val="1"/>
+      <w:numFmt w:val="bullet"/>
+      <w:lvlText w:val="o"/>
+      <w:lvlJc w:val="left"/>
+      <w:pPr>
+        <w:ind w:left="1440" w:hanging="360"/>
+      </w:pPr>
+      <w:rPr>
+        <w:rFonts w:ascii="Courier New" w:hAnsi="Courier New" w:cs="Courier New" w:hint="default"/>
+      </w:rPr>
+    </w:lvl>
+    <w:lvl w:ilvl="2" w:tplc="0C0A0005" w:tentative="1">
+      <w:start w:val="1"/>
+      <w:numFmt w:val="bullet"/>
+      <w:lvlText w:val=""/>
+      <w:lvlJc w:val="left"/>
+      <w:pPr>
+        <w:ind w:left="2160" w:hanging="360"/>
+      </w:pPr>
+      <w:rPr>
+        <w:rFonts w:ascii="Wingdings" w:hAnsi="Wingdings" w:hint="default"/>
+      </w:rPr>
+    </w:lvl>
+    <w:lvl w:ilvl="3" w:tplc="0C0A0001" w:tentative="1">
+      <w:start w:val="1"/>
+      <w:numFmt w:val="bullet"/>
+      <w:lvlText w:val=""/>
+      <w:lvlJc w:val="left"/>
+      <w:pPr>
+        <w:ind w:left="2880" w:hanging="360"/>
+      </w:pPr>
+      <w:rPr>
+        <w:rFonts w:ascii="Symbol" w:hAnsi="Symbol" w:hint="default"/>
+      </w:rPr>
+    </w:lvl>
+    <w:lvl w:ilvl="4" w:tplc="0C0A0003" w:tentative="1">
+      <w:start w:val="1"/>
+      <w:numFmt w:val="bullet"/>
+      <w:lvlText w:val="o"/>
+      <w:lvlJc w:val="left"/>
+      <w:pPr>
+        <w:ind w:left="3600" w:hanging="360"/>
+      </w:pPr>
+      <w:rPr>
+        <w:rFonts w:ascii="Courier New" w:hAnsi="Courier New" w:cs="Courier New" w:hint="default"/>
+      </w:rPr>
+    </w:lvl>
+    <w:lvl w:ilvl="5" w:tplc="0C0A0005" w:tentative="1">
+      <w:start w:val="1"/>
+      <w:numFmt w:val="bullet"/>
+      <w:lvlText w:val=""/>
+      <w:lvlJc w:val="left"/>
+      <w:pPr>
+        <w:ind w:left="4320" w:hanging="360"/>
+      </w:pPr>
+      <w:rPr>
+        <w:rFonts w:ascii="Wingdings" w:hAnsi="Wingdings" w:hint="default"/>
+      </w:rPr>
+    </w:lvl>
+    <w:lvl w:ilvl="6" w:tplc="0C0A0001" w:tentative="1">
+      <w:start w:val="1"/>
+      <w:numFmt w:val="bullet"/>
+      <w:lvlText w:val=""/>
+      <w:lvlJc w:val="left"/>
+      <w:pPr>
+        <w:ind w:left="5040" w:hanging="360"/>
+      </w:pPr>
+      <w:rPr>
+        <w:rFonts w:ascii="Symbol" w:hAnsi="Symbol" w:hint="default"/>
+      </w:rPr>
+    </w:lvl>
+    <w:lvl w:ilvl="7" w:tplc="0C0A0003" w:tentative="1">
+      <w:start w:val="1"/>
+      <w:numFmt w:val="bullet"/>
+      <w:lvlText w:val="o"/>
+      <w:lvlJc w:val="left"/>
+      <w:pPr>
+        <w:ind w:left="5760" w:hanging="360"/>
+      </w:pPr>
+      <w:rPr>
+        <w:rFonts w:ascii="Courier New" w:hAnsi="Courier New" w:cs="Courier New" w:hint="default"/>
+      </w:rPr>
+    </w:lvl>
+    <w:lvl w:ilvl="8" w:tplc="0C0A0005" w:tentative="1">
+      <w:start w:val="1"/>
+      <w:numFmt w:val="bullet"/>
+      <w:lvlText w:val=""/>
+      <w:lvlJc w:val="left"/>
+      <w:pPr>
+        <w:ind w:left="6480" w:hanging="360"/>
+      </w:pPr>
+      <w:rPr>
+        <w:rFonts w:ascii="Wingdings" w:hAnsi="Wingdings" w:hint="default"/>
+      </w:rPr>
+    </w:lvl>
+  </w:abstractNum>
+  <w:abstractNum w:abstractNumId="2" w15:restartNumberingAfterBreak="0">
     <w:nsid w:val="3C204ED6"/>
     <w:multiLevelType w:val="hybridMultilevel"/>
     <w:tmpl w:val="74648654"/>
@@ -3052,7 +3197,7 @@
       </w:pPr>
     </w:lvl>
   </w:abstractNum>
-  <w:abstractNum w:abstractNumId="2" w15:restartNumberingAfterBreak="0">
+  <w:abstractNum w:abstractNumId="3" w15:restartNumberingAfterBreak="0">
     <w:nsid w:val="4E891781"/>
     <w:multiLevelType w:val="hybridMultilevel"/>
     <w:tmpl w:val="54829702"/>
@@ -3167,7 +3312,7 @@
       </w:rPr>
     </w:lvl>
   </w:abstractNum>
-  <w:abstractNum w:abstractNumId="3" w15:restartNumberingAfterBreak="0">
+  <w:abstractNum w:abstractNumId="4" w15:restartNumberingAfterBreak="0">
     <w:nsid w:val="4F5D6F05"/>
     <w:multiLevelType w:val="hybridMultilevel"/>
     <w:tmpl w:val="CB3E80A0"/>
@@ -3280,7 +3425,7 @@
       </w:rPr>
     </w:lvl>
   </w:abstractNum>
-  <w:abstractNum w:abstractNumId="4" w15:restartNumberingAfterBreak="0">
+  <w:abstractNum w:abstractNumId="5" w15:restartNumberingAfterBreak="0">
     <w:nsid w:val="5EA362DD"/>
     <w:multiLevelType w:val="hybridMultilevel"/>
     <w:tmpl w:val="A7E206E8"/>
@@ -3403,7 +3548,7 @@
       </w:rPr>
     </w:lvl>
   </w:abstractNum>
-  <w:abstractNum w:abstractNumId="5" w15:restartNumberingAfterBreak="0">
+  <w:abstractNum w:abstractNumId="6" w15:restartNumberingAfterBreak="0">
     <w:nsid w:val="6265014D"/>
     <w:multiLevelType w:val="hybridMultilevel"/>
     <w:tmpl w:val="100C00C6"/>
@@ -3516,7 +3661,7 @@
       </w:rPr>
     </w:lvl>
   </w:abstractNum>
-  <w:abstractNum w:abstractNumId="6" w15:restartNumberingAfterBreak="0">
+  <w:abstractNum w:abstractNumId="7" w15:restartNumberingAfterBreak="0">
     <w:nsid w:val="62F817E4"/>
     <w:multiLevelType w:val="hybridMultilevel"/>
     <w:tmpl w:val="9558D96C"/>
@@ -3629,7 +3774,120 @@
       </w:rPr>
     </w:lvl>
   </w:abstractNum>
-  <w:abstractNum w:abstractNumId="7" w15:restartNumberingAfterBreak="0">
+  <w:abstractNum w:abstractNumId="8" w15:restartNumberingAfterBreak="0">
+    <w:nsid w:val="6FF268CE"/>
+    <w:multiLevelType w:val="hybridMultilevel"/>
+    <w:tmpl w:val="F7C87068"/>
+    <w:lvl w:ilvl="0" w:tplc="0C0A0001">
+      <w:start w:val="1"/>
+      <w:numFmt w:val="bullet"/>
+      <w:lvlText w:val=""/>
+      <w:lvlJc w:val="left"/>
+      <w:pPr>
+        <w:ind w:left="1080" w:hanging="360"/>
+      </w:pPr>
+      <w:rPr>
+        <w:rFonts w:ascii="Symbol" w:hAnsi="Symbol" w:hint="default"/>
+      </w:rPr>
+    </w:lvl>
+    <w:lvl w:ilvl="1" w:tplc="0C0A0003" w:tentative="1">
+      <w:start w:val="1"/>
+      <w:numFmt w:val="bullet"/>
+      <w:lvlText w:val="o"/>
+      <w:lvlJc w:val="left"/>
+      <w:pPr>
+        <w:ind w:left="1800" w:hanging="360"/>
+      </w:pPr>
+      <w:rPr>
+        <w:rFonts w:ascii="Courier New" w:hAnsi="Courier New" w:cs="Courier New" w:hint="default"/>
+      </w:rPr>
+    </w:lvl>
+    <w:lvl w:ilvl="2" w:tplc="0C0A0005" w:tentative="1">
+      <w:start w:val="1"/>
+      <w:numFmt w:val="bullet"/>
+      <w:lvlText w:val=""/>
+      <w:lvlJc w:val="left"/>
+      <w:pPr>
+        <w:ind w:left="2520" w:hanging="360"/>
+      </w:pPr>
+      <w:rPr>
+        <w:rFonts w:ascii="Wingdings" w:hAnsi="Wingdings" w:hint="default"/>
+      </w:rPr>
+    </w:lvl>
+    <w:lvl w:ilvl="3" w:tplc="0C0A0001" w:tentative="1">
+      <w:start w:val="1"/>
+      <w:numFmt w:val="bullet"/>
+      <w:lvlText w:val=""/>
+      <w:lvlJc w:val="left"/>
+      <w:pPr>
+        <w:ind w:left="3240" w:hanging="360"/>
+      </w:pPr>
+      <w:rPr>
+        <w:rFonts w:ascii="Symbol" w:hAnsi="Symbol" w:hint="default"/>
+      </w:rPr>
+    </w:lvl>
+    <w:lvl w:ilvl="4" w:tplc="0C0A0003" w:tentative="1">
+      <w:start w:val="1"/>
+      <w:numFmt w:val="bullet"/>
+      <w:lvlText w:val="o"/>
+      <w:lvlJc w:val="left"/>
+      <w:pPr>
+        <w:ind w:left="3960" w:hanging="360"/>
+      </w:pPr>
+      <w:rPr>
+        <w:rFonts w:ascii="Courier New" w:hAnsi="Courier New" w:cs="Courier New" w:hint="default"/>
+      </w:rPr>
+    </w:lvl>
+    <w:lvl w:ilvl="5" w:tplc="0C0A0005" w:tentative="1">
+      <w:start w:val="1"/>
+      <w:numFmt w:val="bullet"/>
+      <w:lvlText w:val=""/>
+      <w:lvlJc w:val="left"/>
+      <w:pPr>
+        <w:ind w:left="4680" w:hanging="360"/>
+      </w:pPr>
+      <w:rPr>
+        <w:rFonts w:ascii="Wingdings" w:hAnsi="Wingdings" w:hint="default"/>
+      </w:rPr>
+    </w:lvl>
+    <w:lvl w:ilvl="6" w:tplc="0C0A0001" w:tentative="1">
+      <w:start w:val="1"/>
+      <w:numFmt w:val="bullet"/>
+      <w:lvlText w:val=""/>
+      <w:lvlJc w:val="left"/>
+      <w:pPr>
+        <w:ind w:left="5400" w:hanging="360"/>
+      </w:pPr>
+      <w:rPr>
+        <w:rFonts w:ascii="Symbol" w:hAnsi="Symbol" w:hint="default"/>
+      </w:rPr>
+    </w:lvl>
+    <w:lvl w:ilvl="7" w:tplc="0C0A0003" w:tentative="1">
+      <w:start w:val="1"/>
+      <w:numFmt w:val="bullet"/>
+      <w:lvlText w:val="o"/>
+      <w:lvlJc w:val="left"/>
+      <w:pPr>
+        <w:ind w:left="6120" w:hanging="360"/>
+      </w:pPr>
+      <w:rPr>
+        <w:rFonts w:ascii="Courier New" w:hAnsi="Courier New" w:cs="Courier New" w:hint="default"/>
+      </w:rPr>
+    </w:lvl>
+    <w:lvl w:ilvl="8" w:tplc="0C0A0005" w:tentative="1">
+      <w:start w:val="1"/>
+      <w:numFmt w:val="bullet"/>
+      <w:lvlText w:val=""/>
+      <w:lvlJc w:val="left"/>
+      <w:pPr>
+        <w:ind w:left="6840" w:hanging="360"/>
+      </w:pPr>
+      <w:rPr>
+        <w:rFonts w:ascii="Wingdings" w:hAnsi="Wingdings" w:hint="default"/>
+      </w:rPr>
+    </w:lvl>
+  </w:abstractNum>
+  <w:abstractNum w:abstractNumId="9" w15:restartNumberingAfterBreak="0">
     <w:nsid w:val="792E19CB"/>
     <w:multiLevelType w:val="multilevel"/>
     <w:tmpl w:val="4B682648"/>
@@ -3743,28 +4001,34 @@
     </w:lvl>
   </w:abstractNum>
   <w:num w:numId="1" w16cid:durableId="1691761115">
-    <w:abstractNumId w:val="7"/>
+    <w:abstractNumId w:val="9"/>
   </w:num>
   <w:num w:numId="2" w16cid:durableId="1187058036">
-    <w:abstractNumId w:val="3"/>
+    <w:abstractNumId w:val="4"/>
   </w:num>
   <w:num w:numId="3" w16cid:durableId="100731575">
     <w:abstractNumId w:val="0"/>
   </w:num>
   <w:num w:numId="4" w16cid:durableId="1838811595">
-    <w:abstractNumId w:val="4"/>
+    <w:abstractNumId w:val="5"/>
   </w:num>
   <w:num w:numId="5" w16cid:durableId="1330254244">
-    <w:abstractNumId w:val="1"/>
+    <w:abstractNumId w:val="2"/>
   </w:num>
   <w:num w:numId="6" w16cid:durableId="764351766">
-    <w:abstractNumId w:val="2"/>
+    <w:abstractNumId w:val="3"/>
   </w:num>
   <w:num w:numId="7" w16cid:durableId="2116171805">
-    <w:abstractNumId w:val="5"/>
+    <w:abstractNumId w:val="6"/>
   </w:num>
   <w:num w:numId="8" w16cid:durableId="1195074081">
-    <w:abstractNumId w:val="6"/>
+    <w:abstractNumId w:val="7"/>
+  </w:num>
+  <w:num w:numId="9" w16cid:durableId="1131553459">
+    <w:abstractNumId w:val="8"/>
+  </w:num>
+  <w:num w:numId="10" w16cid:durableId="641083378">
+    <w:abstractNumId w:val="1"/>
   </w:num>
 </w:numbering>
 </file>

</xml_diff>